<commit_message>
Add info to solution presentation
</commit_message>
<xml_diff>
--- a/SolutionPresentation.docx
+++ b/SolutionPresentation.docx
@@ -12,26 +12,899 @@
       </w:r>
       <w:r>
         <w:br/>
-        <w:t xml:space="preserve">Pierre </w:t>
-      </w:r>
-      <w:proofErr w:type="spellStart"/>
-      <w:r>
-        <w:t>Guilbert’s</w:t>
-      </w:r>
-      <w:proofErr w:type="spellEnd"/>
-      <w:r>
-        <w:t xml:space="preserve"> S</w:t>
+        <w:t>S</w:t>
       </w:r>
       <w:r>
         <w:t>olution</w:t>
       </w:r>
+      <w:r>
+        <w:t xml:space="preserve"> presentation</w:t>
+      </w:r>
+      <w:bookmarkStart w:id="0" w:name="_GoBack"/>
+      <w:bookmarkEnd w:id="0"/>
     </w:p>
     <w:p/>
+    <w:p/>
+    <w:p>
+      <w:r>
+        <w:rPr>
+          <w:noProof/>
+        </w:rPr>
+        <w:drawing>
+          <wp:inline distT="0" distB="0" distL="0" distR="0" wp14:anchorId="59395D83" wp14:editId="088AE22E">
+            <wp:extent cx="5943600" cy="5166360"/>
+            <wp:effectExtent l="0" t="0" r="0" b="0"/>
+            <wp:docPr id="1" name="Image 1"/>
+            <wp:cNvGraphicFramePr>
+              <a:graphicFrameLocks xmlns:a="http://schemas.openxmlformats.org/drawingml/2006/main" noChangeAspect="1"/>
+            </wp:cNvGraphicFramePr>
+            <a:graphic xmlns:a="http://schemas.openxmlformats.org/drawingml/2006/main">
+              <a:graphicData uri="http://schemas.openxmlformats.org/drawingml/2006/picture">
+                <pic:pic xmlns:pic="http://schemas.openxmlformats.org/drawingml/2006/picture">
+                  <pic:nvPicPr>
+                    <pic:cNvPr id="0" name="Picture 1"/>
+                    <pic:cNvPicPr>
+                      <a:picLocks noChangeAspect="1" noChangeArrowheads="1"/>
+                    </pic:cNvPicPr>
+                  </pic:nvPicPr>
+                  <pic:blipFill>
+                    <a:blip r:embed="rId6">
+                      <a:extLst>
+                        <a:ext uri="{28A0092B-C50C-407E-A947-70E740481C1C}">
+                          <a14:useLocalDpi xmlns:a14="http://schemas.microsoft.com/office/drawing/2010/main" val="0"/>
+                        </a:ext>
+                      </a:extLst>
+                    </a:blip>
+                    <a:srcRect/>
+                    <a:stretch>
+                      <a:fillRect/>
+                    </a:stretch>
+                  </pic:blipFill>
+                  <pic:spPr bwMode="auto">
+                    <a:xfrm>
+                      <a:off x="0" y="0"/>
+                      <a:ext cx="5943600" cy="5166360"/>
+                    </a:xfrm>
+                    <a:prstGeom prst="rect">
+                      <a:avLst/>
+                    </a:prstGeom>
+                    <a:noFill/>
+                    <a:ln>
+                      <a:noFill/>
+                    </a:ln>
+                  </pic:spPr>
+                </pic:pic>
+              </a:graphicData>
+            </a:graphic>
+          </wp:inline>
+        </w:drawing>
+      </w:r>
+    </w:p>
+    <w:p>
+      <w:r>
+        <w:br w:type="page"/>
+      </w:r>
+    </w:p>
+    <w:sdt>
+      <w:sdtPr>
+        <w:id w:val="-1869220466"/>
+        <w:docPartObj>
+          <w:docPartGallery w:val="Table of Contents"/>
+          <w:docPartUnique/>
+        </w:docPartObj>
+      </w:sdtPr>
+      <w:sdtEndPr>
+        <w:rPr>
+          <w:rFonts w:asciiTheme="minorHAnsi" w:eastAsiaTheme="minorHAnsi" w:hAnsiTheme="minorHAnsi" w:cstheme="minorBidi"/>
+          <w:b/>
+          <w:bCs/>
+          <w:color w:val="auto"/>
+          <w:sz w:val="22"/>
+          <w:szCs w:val="22"/>
+          <w:lang w:val="en-US" w:eastAsia="en-US"/>
+        </w:rPr>
+      </w:sdtEndPr>
+      <w:sdtContent>
+        <w:p>
+          <w:pPr>
+            <w:pStyle w:val="En-ttedetabledesmatires"/>
+          </w:pPr>
+          <w:r>
+            <w:t>Table des matières</w:t>
+          </w:r>
+        </w:p>
+        <w:p>
+          <w:pPr>
+            <w:pStyle w:val="TM1"/>
+            <w:tabs>
+              <w:tab w:val="right" w:leader="dot" w:pos="9350"/>
+            </w:tabs>
+            <w:rPr>
+              <w:noProof/>
+            </w:rPr>
+          </w:pPr>
+          <w:r>
+            <w:rPr>
+              <w:b/>
+              <w:bCs/>
+            </w:rPr>
+            <w:fldChar w:fldCharType="begin"/>
+          </w:r>
+          <w:r>
+            <w:rPr>
+              <w:b/>
+              <w:bCs/>
+            </w:rPr>
+            <w:instrText xml:space="preserve"> TOC \o "1-3" \h \z \u </w:instrText>
+          </w:r>
+          <w:r>
+            <w:rPr>
+              <w:b/>
+              <w:bCs/>
+            </w:rPr>
+            <w:fldChar w:fldCharType="separate"/>
+          </w:r>
+          <w:hyperlink w:anchor="_Toc530414579" w:history="1">
+            <w:r>
+              <w:rPr>
+                <w:rStyle w:val="Lienhypertexte"/>
+                <w:noProof/>
+              </w:rPr>
+              <w:t>I- Modelisation of the problem</w:t>
+            </w:r>
+            <w:r>
+              <w:rPr>
+                <w:noProof/>
+                <w:webHidden/>
+              </w:rPr>
+              <w:tab/>
+            </w:r>
+            <w:r>
+              <w:rPr>
+                <w:noProof/>
+                <w:webHidden/>
+              </w:rPr>
+              <w:fldChar w:fldCharType="begin"/>
+            </w:r>
+            <w:r>
+              <w:rPr>
+                <w:noProof/>
+                <w:webHidden/>
+              </w:rPr>
+              <w:instrText xml:space="preserve"> PAGEREF _Toc530414579 \h </w:instrText>
+            </w:r>
+            <w:r>
+              <w:rPr>
+                <w:noProof/>
+                <w:webHidden/>
+              </w:rPr>
+            </w:r>
+            <w:r>
+              <w:rPr>
+                <w:noProof/>
+                <w:webHidden/>
+              </w:rPr>
+              <w:fldChar w:fldCharType="separate"/>
+            </w:r>
+            <w:r>
+              <w:rPr>
+                <w:noProof/>
+                <w:webHidden/>
+              </w:rPr>
+              <w:t>3</w:t>
+            </w:r>
+            <w:r>
+              <w:rPr>
+                <w:noProof/>
+                <w:webHidden/>
+              </w:rPr>
+              <w:fldChar w:fldCharType="end"/>
+            </w:r>
+          </w:hyperlink>
+        </w:p>
+        <w:p>
+          <w:pPr>
+            <w:pStyle w:val="TM2"/>
+            <w:tabs>
+              <w:tab w:val="right" w:leader="dot" w:pos="9350"/>
+            </w:tabs>
+            <w:rPr>
+              <w:noProof/>
+            </w:rPr>
+          </w:pPr>
+          <w:hyperlink w:anchor="_Toc530414580" w:history="1">
+            <w:r>
+              <w:rPr>
+                <w:rStyle w:val="Lienhypertexte"/>
+                <w:noProof/>
+              </w:rPr>
+              <w:t>I-1 Notations</w:t>
+            </w:r>
+            <w:r>
+              <w:rPr>
+                <w:noProof/>
+                <w:webHidden/>
+              </w:rPr>
+              <w:tab/>
+            </w:r>
+            <w:r>
+              <w:rPr>
+                <w:noProof/>
+                <w:webHidden/>
+              </w:rPr>
+              <w:fldChar w:fldCharType="begin"/>
+            </w:r>
+            <w:r>
+              <w:rPr>
+                <w:noProof/>
+                <w:webHidden/>
+              </w:rPr>
+              <w:instrText xml:space="preserve"> PAGEREF _Toc530414580 \h </w:instrText>
+            </w:r>
+            <w:r>
+              <w:rPr>
+                <w:noProof/>
+                <w:webHidden/>
+              </w:rPr>
+            </w:r>
+            <w:r>
+              <w:rPr>
+                <w:noProof/>
+                <w:webHidden/>
+              </w:rPr>
+              <w:fldChar w:fldCharType="separate"/>
+            </w:r>
+            <w:r>
+              <w:rPr>
+                <w:noProof/>
+                <w:webHidden/>
+              </w:rPr>
+              <w:t>3</w:t>
+            </w:r>
+            <w:r>
+              <w:rPr>
+                <w:noProof/>
+                <w:webHidden/>
+              </w:rPr>
+              <w:fldChar w:fldCharType="end"/>
+            </w:r>
+          </w:hyperlink>
+        </w:p>
+        <w:p>
+          <w:pPr>
+            <w:pStyle w:val="TM2"/>
+            <w:tabs>
+              <w:tab w:val="right" w:leader="dot" w:pos="9350"/>
+            </w:tabs>
+            <w:rPr>
+              <w:noProof/>
+            </w:rPr>
+          </w:pPr>
+          <w:hyperlink w:anchor="_Toc530414581" w:history="1">
+            <w:r>
+              <w:rPr>
+                <w:rStyle w:val="Lienhypertexte"/>
+                <w:noProof/>
+              </w:rPr>
+              <w:t>I-2 Modelisation of the problem</w:t>
+            </w:r>
+            <w:r>
+              <w:rPr>
+                <w:noProof/>
+                <w:webHidden/>
+              </w:rPr>
+              <w:tab/>
+            </w:r>
+            <w:r>
+              <w:rPr>
+                <w:noProof/>
+                <w:webHidden/>
+              </w:rPr>
+              <w:fldChar w:fldCharType="begin"/>
+            </w:r>
+            <w:r>
+              <w:rPr>
+                <w:noProof/>
+                <w:webHidden/>
+              </w:rPr>
+              <w:instrText xml:space="preserve"> PAGEREF _Toc530414581 \h </w:instrText>
+            </w:r>
+            <w:r>
+              <w:rPr>
+                <w:noProof/>
+                <w:webHidden/>
+              </w:rPr>
+            </w:r>
+            <w:r>
+              <w:rPr>
+                <w:noProof/>
+                <w:webHidden/>
+              </w:rPr>
+              <w:fldChar w:fldCharType="separate"/>
+            </w:r>
+            <w:r>
+              <w:rPr>
+                <w:noProof/>
+                <w:webHidden/>
+              </w:rPr>
+              <w:t>3</w:t>
+            </w:r>
+            <w:r>
+              <w:rPr>
+                <w:noProof/>
+                <w:webHidden/>
+              </w:rPr>
+              <w:fldChar w:fldCharType="end"/>
+            </w:r>
+          </w:hyperlink>
+        </w:p>
+        <w:p>
+          <w:pPr>
+            <w:pStyle w:val="TM3"/>
+            <w:tabs>
+              <w:tab w:val="right" w:leader="dot" w:pos="9350"/>
+            </w:tabs>
+            <w:rPr>
+              <w:noProof/>
+            </w:rPr>
+          </w:pPr>
+          <w:hyperlink w:anchor="_Toc530414582" w:history="1">
+            <w:r>
+              <w:rPr>
+                <w:rStyle w:val="Lienhypertexte"/>
+                <w:noProof/>
+              </w:rPr>
+              <w:t>I-2-A Definition of the manifold</w:t>
+            </w:r>
+            <w:r>
+              <w:rPr>
+                <w:noProof/>
+                <w:webHidden/>
+              </w:rPr>
+              <w:tab/>
+            </w:r>
+            <w:r>
+              <w:rPr>
+                <w:noProof/>
+                <w:webHidden/>
+              </w:rPr>
+              <w:fldChar w:fldCharType="begin"/>
+            </w:r>
+            <w:r>
+              <w:rPr>
+                <w:noProof/>
+                <w:webHidden/>
+              </w:rPr>
+              <w:instrText xml:space="preserve"> PAGEREF _Toc530414582 \h </w:instrText>
+            </w:r>
+            <w:r>
+              <w:rPr>
+                <w:noProof/>
+                <w:webHidden/>
+              </w:rPr>
+            </w:r>
+            <w:r>
+              <w:rPr>
+                <w:noProof/>
+                <w:webHidden/>
+              </w:rPr>
+              <w:fldChar w:fldCharType="separate"/>
+            </w:r>
+            <w:r>
+              <w:rPr>
+                <w:noProof/>
+                <w:webHidden/>
+              </w:rPr>
+              <w:t>3</w:t>
+            </w:r>
+            <w:r>
+              <w:rPr>
+                <w:noProof/>
+                <w:webHidden/>
+              </w:rPr>
+              <w:fldChar w:fldCharType="end"/>
+            </w:r>
+          </w:hyperlink>
+        </w:p>
+        <w:p>
+          <w:pPr>
+            <w:pStyle w:val="TM3"/>
+            <w:tabs>
+              <w:tab w:val="right" w:leader="dot" w:pos="9350"/>
+            </w:tabs>
+            <w:rPr>
+              <w:noProof/>
+            </w:rPr>
+          </w:pPr>
+          <w:hyperlink w:anchor="_Toc530414583" w:history="1">
+            <w:r>
+              <w:rPr>
+                <w:rStyle w:val="Lienhypertexte"/>
+                <w:noProof/>
+              </w:rPr>
+              <w:t>I-2-B Promote it to a Riemannian manifold by crafting a space-based metric</w:t>
+            </w:r>
+            <w:r>
+              <w:rPr>
+                <w:noProof/>
+                <w:webHidden/>
+              </w:rPr>
+              <w:tab/>
+            </w:r>
+            <w:r>
+              <w:rPr>
+                <w:noProof/>
+                <w:webHidden/>
+              </w:rPr>
+              <w:fldChar w:fldCharType="begin"/>
+            </w:r>
+            <w:r>
+              <w:rPr>
+                <w:noProof/>
+                <w:webHidden/>
+              </w:rPr>
+              <w:instrText xml:space="preserve"> PAGEREF _Toc530414583 \h </w:instrText>
+            </w:r>
+            <w:r>
+              <w:rPr>
+                <w:noProof/>
+                <w:webHidden/>
+              </w:rPr>
+            </w:r>
+            <w:r>
+              <w:rPr>
+                <w:noProof/>
+                <w:webHidden/>
+              </w:rPr>
+              <w:fldChar w:fldCharType="separate"/>
+            </w:r>
+            <w:r>
+              <w:rPr>
+                <w:noProof/>
+                <w:webHidden/>
+              </w:rPr>
+              <w:t>3</w:t>
+            </w:r>
+            <w:r>
+              <w:rPr>
+                <w:noProof/>
+                <w:webHidden/>
+              </w:rPr>
+              <w:fldChar w:fldCharType="end"/>
+            </w:r>
+          </w:hyperlink>
+        </w:p>
+        <w:p>
+          <w:pPr>
+            <w:pStyle w:val="TM3"/>
+            <w:tabs>
+              <w:tab w:val="right" w:leader="dot" w:pos="9350"/>
+            </w:tabs>
+            <w:rPr>
+              <w:noProof/>
+            </w:rPr>
+          </w:pPr>
+          <w:hyperlink w:anchor="_Toc530414584" w:history="1">
+            <w:r>
+              <w:rPr>
+                <w:rStyle w:val="Lienhypertexte"/>
+                <w:noProof/>
+              </w:rPr>
+              <w:t>I-2-C Adapt the space-based metric to craft a time-based metric</w:t>
+            </w:r>
+            <w:r>
+              <w:rPr>
+                <w:noProof/>
+                <w:webHidden/>
+              </w:rPr>
+              <w:tab/>
+            </w:r>
+            <w:r>
+              <w:rPr>
+                <w:noProof/>
+                <w:webHidden/>
+              </w:rPr>
+              <w:fldChar w:fldCharType="begin"/>
+            </w:r>
+            <w:r>
+              <w:rPr>
+                <w:noProof/>
+                <w:webHidden/>
+              </w:rPr>
+              <w:instrText xml:space="preserve"> PAGEREF _Toc530414584 \h </w:instrText>
+            </w:r>
+            <w:r>
+              <w:rPr>
+                <w:noProof/>
+                <w:webHidden/>
+              </w:rPr>
+            </w:r>
+            <w:r>
+              <w:rPr>
+                <w:noProof/>
+                <w:webHidden/>
+              </w:rPr>
+              <w:fldChar w:fldCharType="separate"/>
+            </w:r>
+            <w:r>
+              <w:rPr>
+                <w:noProof/>
+                <w:webHidden/>
+              </w:rPr>
+              <w:t>4</w:t>
+            </w:r>
+            <w:r>
+              <w:rPr>
+                <w:noProof/>
+                <w:webHidden/>
+              </w:rPr>
+              <w:fldChar w:fldCharType="end"/>
+            </w:r>
+          </w:hyperlink>
+        </w:p>
+        <w:p>
+          <w:pPr>
+            <w:pStyle w:val="TM1"/>
+            <w:tabs>
+              <w:tab w:val="right" w:leader="dot" w:pos="9350"/>
+            </w:tabs>
+            <w:rPr>
+              <w:noProof/>
+            </w:rPr>
+          </w:pPr>
+          <w:hyperlink w:anchor="_Toc530414585" w:history="1">
+            <w:r>
+              <w:rPr>
+                <w:rStyle w:val="Lienhypertexte"/>
+                <w:noProof/>
+              </w:rPr>
+              <w:t>II Solution of the problem</w:t>
+            </w:r>
+            <w:r>
+              <w:rPr>
+                <w:noProof/>
+                <w:webHidden/>
+              </w:rPr>
+              <w:tab/>
+            </w:r>
+            <w:r>
+              <w:rPr>
+                <w:noProof/>
+                <w:webHidden/>
+              </w:rPr>
+              <w:fldChar w:fldCharType="begin"/>
+            </w:r>
+            <w:r>
+              <w:rPr>
+                <w:noProof/>
+                <w:webHidden/>
+              </w:rPr>
+              <w:instrText xml:space="preserve"> PAGEREF _Toc530414585 \h </w:instrText>
+            </w:r>
+            <w:r>
+              <w:rPr>
+                <w:noProof/>
+                <w:webHidden/>
+              </w:rPr>
+            </w:r>
+            <w:r>
+              <w:rPr>
+                <w:noProof/>
+                <w:webHidden/>
+              </w:rPr>
+              <w:fldChar w:fldCharType="separate"/>
+            </w:r>
+            <w:r>
+              <w:rPr>
+                <w:noProof/>
+                <w:webHidden/>
+              </w:rPr>
+              <w:t>5</w:t>
+            </w:r>
+            <w:r>
+              <w:rPr>
+                <w:noProof/>
+                <w:webHidden/>
+              </w:rPr>
+              <w:fldChar w:fldCharType="end"/>
+            </w:r>
+          </w:hyperlink>
+        </w:p>
+        <w:p>
+          <w:pPr>
+            <w:pStyle w:val="TM2"/>
+            <w:tabs>
+              <w:tab w:val="right" w:leader="dot" w:pos="9350"/>
+            </w:tabs>
+            <w:rPr>
+              <w:noProof/>
+            </w:rPr>
+          </w:pPr>
+          <w:hyperlink w:anchor="_Toc530414586" w:history="1">
+            <w:r>
+              <w:rPr>
+                <w:rStyle w:val="Lienhypertexte"/>
+                <w:noProof/>
+              </w:rPr>
+              <w:t>II-1 Knowing the full elevation map: Calculus of variations approach</w:t>
+            </w:r>
+            <w:r>
+              <w:rPr>
+                <w:noProof/>
+                <w:webHidden/>
+              </w:rPr>
+              <w:tab/>
+            </w:r>
+            <w:r>
+              <w:rPr>
+                <w:noProof/>
+                <w:webHidden/>
+              </w:rPr>
+              <w:fldChar w:fldCharType="begin"/>
+            </w:r>
+            <w:r>
+              <w:rPr>
+                <w:noProof/>
+                <w:webHidden/>
+              </w:rPr>
+              <w:instrText xml:space="preserve"> PAGEREF _Toc530414586 \h </w:instrText>
+            </w:r>
+            <w:r>
+              <w:rPr>
+                <w:noProof/>
+                <w:webHidden/>
+              </w:rPr>
+            </w:r>
+            <w:r>
+              <w:rPr>
+                <w:noProof/>
+                <w:webHidden/>
+              </w:rPr>
+              <w:fldChar w:fldCharType="separate"/>
+            </w:r>
+            <w:r>
+              <w:rPr>
+                <w:noProof/>
+                <w:webHidden/>
+              </w:rPr>
+              <w:t>5</w:t>
+            </w:r>
+            <w:r>
+              <w:rPr>
+                <w:noProof/>
+                <w:webHidden/>
+              </w:rPr>
+              <w:fldChar w:fldCharType="end"/>
+            </w:r>
+          </w:hyperlink>
+        </w:p>
+        <w:p>
+          <w:pPr>
+            <w:pStyle w:val="TM2"/>
+            <w:tabs>
+              <w:tab w:val="right" w:leader="dot" w:pos="9350"/>
+            </w:tabs>
+            <w:rPr>
+              <w:noProof/>
+            </w:rPr>
+          </w:pPr>
+          <w:hyperlink w:anchor="_Toc530414587" w:history="1">
+            <w:r>
+              <w:rPr>
+                <w:rStyle w:val="Lienhypertexte"/>
+                <w:noProof/>
+              </w:rPr>
+              <w:t>II-2 Knowing only local elevation map: Heuristic approach</w:t>
+            </w:r>
+            <w:r>
+              <w:rPr>
+                <w:noProof/>
+                <w:webHidden/>
+              </w:rPr>
+              <w:tab/>
+            </w:r>
+            <w:r>
+              <w:rPr>
+                <w:noProof/>
+                <w:webHidden/>
+              </w:rPr>
+              <w:fldChar w:fldCharType="begin"/>
+            </w:r>
+            <w:r>
+              <w:rPr>
+                <w:noProof/>
+                <w:webHidden/>
+              </w:rPr>
+              <w:instrText xml:space="preserve"> PAGEREF _Toc530414587 \h </w:instrText>
+            </w:r>
+            <w:r>
+              <w:rPr>
+                <w:noProof/>
+                <w:webHidden/>
+              </w:rPr>
+            </w:r>
+            <w:r>
+              <w:rPr>
+                <w:noProof/>
+                <w:webHidden/>
+              </w:rPr>
+              <w:fldChar w:fldCharType="separate"/>
+            </w:r>
+            <w:r>
+              <w:rPr>
+                <w:noProof/>
+                <w:webHidden/>
+              </w:rPr>
+              <w:t>6</w:t>
+            </w:r>
+            <w:r>
+              <w:rPr>
+                <w:noProof/>
+                <w:webHidden/>
+              </w:rPr>
+              <w:fldChar w:fldCharType="end"/>
+            </w:r>
+          </w:hyperlink>
+        </w:p>
+        <w:p>
+          <w:pPr>
+            <w:pStyle w:val="TM2"/>
+            <w:tabs>
+              <w:tab w:val="right" w:leader="dot" w:pos="9350"/>
+            </w:tabs>
+            <w:rPr>
+              <w:noProof/>
+            </w:rPr>
+          </w:pPr>
+          <w:hyperlink w:anchor="_Toc530414588" w:history="1">
+            <w:r>
+              <w:rPr>
+                <w:rStyle w:val="Lienhypertexte"/>
+                <w:noProof/>
+              </w:rPr>
+              <w:t>II-3 Knowing the full elevation map: Heuristic approach (the one implemented)</w:t>
+            </w:r>
+            <w:r>
+              <w:rPr>
+                <w:noProof/>
+                <w:webHidden/>
+              </w:rPr>
+              <w:tab/>
+            </w:r>
+            <w:r>
+              <w:rPr>
+                <w:noProof/>
+                <w:webHidden/>
+              </w:rPr>
+              <w:fldChar w:fldCharType="begin"/>
+            </w:r>
+            <w:r>
+              <w:rPr>
+                <w:noProof/>
+                <w:webHidden/>
+              </w:rPr>
+              <w:instrText xml:space="preserve"> PAGEREF _Toc530414588 \h </w:instrText>
+            </w:r>
+            <w:r>
+              <w:rPr>
+                <w:noProof/>
+                <w:webHidden/>
+              </w:rPr>
+            </w:r>
+            <w:r>
+              <w:rPr>
+                <w:noProof/>
+                <w:webHidden/>
+              </w:rPr>
+              <w:fldChar w:fldCharType="separate"/>
+            </w:r>
+            <w:r>
+              <w:rPr>
+                <w:noProof/>
+                <w:webHidden/>
+              </w:rPr>
+              <w:t>7</w:t>
+            </w:r>
+            <w:r>
+              <w:rPr>
+                <w:noProof/>
+                <w:webHidden/>
+              </w:rPr>
+              <w:fldChar w:fldCharType="end"/>
+            </w:r>
+          </w:hyperlink>
+        </w:p>
+        <w:p>
+          <w:pPr>
+            <w:pStyle w:val="TM2"/>
+            <w:tabs>
+              <w:tab w:val="right" w:leader="dot" w:pos="9350"/>
+            </w:tabs>
+            <w:rPr>
+              <w:noProof/>
+            </w:rPr>
+          </w:pPr>
+          <w:hyperlink w:anchor="_Toc530414589" w:history="1">
+            <w:r>
+              <w:rPr>
+                <w:rStyle w:val="Lienhypertexte"/>
+                <w:noProof/>
+              </w:rPr>
+              <w:t>Additional- Affine Space</w:t>
+            </w:r>
+            <w:r>
+              <w:rPr>
+                <w:noProof/>
+                <w:webHidden/>
+              </w:rPr>
+              <w:tab/>
+            </w:r>
+            <w:r>
+              <w:rPr>
+                <w:noProof/>
+                <w:webHidden/>
+              </w:rPr>
+              <w:fldChar w:fldCharType="begin"/>
+            </w:r>
+            <w:r>
+              <w:rPr>
+                <w:noProof/>
+                <w:webHidden/>
+              </w:rPr>
+              <w:instrText xml:space="preserve"> PAGEREF _Toc530414589 \h </w:instrText>
+            </w:r>
+            <w:r>
+              <w:rPr>
+                <w:noProof/>
+                <w:webHidden/>
+              </w:rPr>
+            </w:r>
+            <w:r>
+              <w:rPr>
+                <w:noProof/>
+                <w:webHidden/>
+              </w:rPr>
+              <w:fldChar w:fldCharType="separate"/>
+            </w:r>
+            <w:r>
+              <w:rPr>
+                <w:noProof/>
+                <w:webHidden/>
+              </w:rPr>
+              <w:t>7</w:t>
+            </w:r>
+            <w:r>
+              <w:rPr>
+                <w:noProof/>
+                <w:webHidden/>
+              </w:rPr>
+              <w:fldChar w:fldCharType="end"/>
+            </w:r>
+          </w:hyperlink>
+        </w:p>
+        <w:p>
+          <w:r>
+            <w:rPr>
+              <w:b/>
+              <w:bCs/>
+            </w:rPr>
+            <w:fldChar w:fldCharType="end"/>
+          </w:r>
+        </w:p>
+      </w:sdtContent>
+    </w:sdt>
+    <w:p>
+      <w:r>
+        <w:br w:type="page"/>
+      </w:r>
+    </w:p>
     <w:p>
       <w:pPr>
         <w:pStyle w:val="Titre1"/>
       </w:pPr>
-      <w:r>
+      <w:bookmarkStart w:id="1" w:name="_Toc530414579"/>
+      <w:r>
+        <w:lastRenderedPageBreak/>
         <w:t xml:space="preserve">I- </w:t>
       </w:r>
       <w:proofErr w:type="spellStart"/>
@@ -48,14 +921,17 @@
       <w:r>
         <w:t xml:space="preserve"> of the problem</w:t>
       </w:r>
+      <w:bookmarkEnd w:id="1"/>
     </w:p>
     <w:p>
       <w:pPr>
         <w:pStyle w:val="Titre2"/>
       </w:pPr>
+      <w:bookmarkStart w:id="2" w:name="_Toc530414580"/>
       <w:r>
         <w:t>I-1 Notations</w:t>
       </w:r>
+      <w:bookmarkEnd w:id="2"/>
     </w:p>
     <w:p>
       <w:r>
@@ -2179,6 +3055,7 @@
       <w:pPr>
         <w:pStyle w:val="Titre2"/>
       </w:pPr>
+      <w:bookmarkStart w:id="3" w:name="_Toc530414581"/>
       <w:r>
         <w:t xml:space="preserve">I-2 </w:t>
       </w:r>
@@ -2193,14 +3070,17 @@
       <w:r>
         <w:t>of the problem</w:t>
       </w:r>
+      <w:bookmarkEnd w:id="3"/>
     </w:p>
     <w:p>
       <w:pPr>
         <w:pStyle w:val="Titre3"/>
       </w:pPr>
+      <w:bookmarkStart w:id="4" w:name="_Toc530414582"/>
       <w:r>
         <w:t>I-2-A Definition of the manifold</w:t>
       </w:r>
+      <w:bookmarkEnd w:id="4"/>
     </w:p>
     <w:p>
       <w:pPr>
@@ -2536,6 +3416,7 @@
           <w:rFonts w:eastAsiaTheme="minorEastAsia"/>
         </w:rPr>
       </w:pPr>
+      <w:bookmarkStart w:id="5" w:name="_Toc530414583"/>
       <w:r>
         <w:rPr>
           <w:rFonts w:eastAsiaTheme="minorEastAsia"/>
@@ -2554,6 +3435,7 @@
         </w:rPr>
         <w:t xml:space="preserve"> metric</w:t>
       </w:r>
+      <w:bookmarkEnd w:id="5"/>
     </w:p>
     <w:p>
       <w:r>
@@ -2576,7 +3458,6 @@
         </w:rPr>
       </w:pPr>
       <w:r>
-        <w:lastRenderedPageBreak/>
         <w:t xml:space="preserve">We derive this metric by considering the tangent space of the </w:t>
       </w:r>
       <m:oMath>
@@ -2729,6 +3610,7 @@
           <w:rPr>
             <w:rFonts w:ascii="Cambria Math" w:hAnsi="Cambria Math"/>
           </w:rPr>
+          <w:lastRenderedPageBreak/>
           <m:t>I</m:t>
         </m:r>
         <m:d>
@@ -4188,12 +5070,14 @@
       <w:pPr>
         <w:pStyle w:val="Titre3"/>
       </w:pPr>
+      <w:bookmarkStart w:id="6" w:name="_Toc530414584"/>
       <w:r>
         <w:t xml:space="preserve">I-2-C Adapt the </w:t>
       </w:r>
       <w:r>
         <w:t>space-based metric to craft a time-based metric</w:t>
       </w:r>
+      <w:bookmarkEnd w:id="6"/>
     </w:p>
     <w:p>
       <w:r>
@@ -5061,7 +5945,6 @@
         </w:rPr>
       </w:pPr>
       <w:r>
-        <w:lastRenderedPageBreak/>
         <w:t xml:space="preserve">Where </w:t>
       </w:r>
       <m:oMath>
@@ -5486,6 +6369,7 @@
         </w:rPr>
       </w:pPr>
       <w:r>
+        <w:lastRenderedPageBreak/>
         <w:t xml:space="preserve">Hence, assuming </w:t>
       </w:r>
       <m:oMath>
@@ -6587,13 +7471,7 @@
                         <w:rPr>
                           <w:rFonts w:ascii="Cambria Math" w:hAnsi="Cambria Math"/>
                         </w:rPr>
-                        <m:t>[</m:t>
-                      </m:r>
-                      <m:r>
-                        <w:rPr>
-                          <w:rFonts w:ascii="Cambria Math" w:hAnsi="Cambria Math"/>
-                        </w:rPr>
-                        <m:t>v</m:t>
+                        <m:t>[v</m:t>
                       </m:r>
                     </m:e>
                     <m:sub>
@@ -6624,13 +7502,7 @@
                     <w:rPr>
                       <w:rFonts w:ascii="Cambria Math" w:hAnsi="Cambria Math"/>
                     </w:rPr>
-                    <m:t>(θ(x, y))</m:t>
-                  </m:r>
-                  <m:r>
-                    <w:rPr>
-                      <w:rFonts w:ascii="Cambria Math" w:hAnsi="Cambria Math"/>
-                    </w:rPr>
-                    <m:t>]</m:t>
+                    <m:t>(θ(x, y))]</m:t>
                   </m:r>
                 </m:e>
                 <m:sup>
@@ -6649,6 +7521,11 @@
     </w:p>
     <w:p>
       <w:r>
+        <w:t>When crossing a river, the vehicle is affected by a velocity reduction which is a multiplication by a factor between 0 and 1.</w:t>
+      </w:r>
+    </w:p>
+    <w:p>
+      <w:r>
         <w:t xml:space="preserve">We could also study the impact of the lack of oxygen on the engine power when the vehicle is in high altitude. </w:t>
       </w:r>
     </w:p>
@@ -6656,9 +7533,11 @@
       <w:pPr>
         <w:pStyle w:val="Titre1"/>
       </w:pPr>
+      <w:bookmarkStart w:id="7" w:name="_Toc530414585"/>
       <w:r>
         <w:t>II Solution of the problem</w:t>
       </w:r>
+      <w:bookmarkEnd w:id="7"/>
     </w:p>
     <w:p>
       <w:r>
@@ -6696,9 +7575,11 @@
       <w:pPr>
         <w:pStyle w:val="Titre2"/>
       </w:pPr>
+      <w:bookmarkStart w:id="8" w:name="_Toc530414586"/>
       <w:r>
         <w:t>II-1 Knowing the full elevation map: Calculus of variations approach</w:t>
       </w:r>
+      <w:bookmarkEnd w:id="8"/>
     </w:p>
     <w:p>
       <w:r>
@@ -6936,7 +7817,6 @@
     </w:p>
     <w:p>
       <w:r>
-        <w:lastRenderedPageBreak/>
         <w:t>With:</w:t>
       </w:r>
     </w:p>
@@ -7164,6 +8044,7 @@
         </w:rPr>
       </w:pPr>
       <w:r>
+        <w:lastRenderedPageBreak/>
         <w:t xml:space="preserve">With </w:t>
       </w:r>
       <m:oMath>
@@ -7372,13 +8253,7 @@
                 <w:rPr>
                   <w:rFonts w:ascii="Cambria Math" w:eastAsiaTheme="minorEastAsia" w:hAnsi="Cambria Math"/>
                 </w:rPr>
-                <m:t>argmin</m:t>
-              </m:r>
-              <m:r>
-                <w:rPr>
-                  <w:rFonts w:ascii="Cambria Math" w:eastAsiaTheme="minorEastAsia" w:hAnsi="Cambria Math"/>
-                </w:rPr>
-                <m:t xml:space="preserve"> L(γ)</m:t>
+                <m:t>argmin L(γ)</m:t>
               </m:r>
             </m:e>
           </m:mr>
@@ -7564,23 +8439,7 @@
                                   <w:sz w:val="18"/>
                                   <w:szCs w:val="18"/>
                                 </w:rPr>
-                                <m:t>∂Z(</m:t>
-                              </m:r>
-                              <m:r>
-                                <w:rPr>
-                                  <w:rFonts w:ascii="Cambria Math" w:hAnsi="Cambria Math"/>
-                                  <w:sz w:val="18"/>
-                                  <w:szCs w:val="18"/>
-                                </w:rPr>
-                                <m:t>γ(u)</m:t>
-                              </m:r>
-                              <m:r>
-                                <w:rPr>
-                                  <w:rFonts w:ascii="Cambria Math" w:hAnsi="Cambria Math"/>
-                                  <w:sz w:val="18"/>
-                                  <w:szCs w:val="18"/>
-                                </w:rPr>
-                                <m:t>)</m:t>
+                                <m:t>∂Z(γ(u))</m:t>
                               </m:r>
                             </m:num>
                             <m:den>
@@ -7642,15 +8501,7 @@
                           <w:sz w:val="18"/>
                           <w:szCs w:val="18"/>
                         </w:rPr>
-                        <m:t>dx</m:t>
-                      </m:r>
-                      <m:r>
-                        <w:rPr>
-                          <w:rFonts w:ascii="Cambria Math" w:eastAsiaTheme="minorEastAsia" w:hAnsi="Cambria Math"/>
-                          <w:sz w:val="18"/>
-                          <w:szCs w:val="18"/>
-                        </w:rPr>
-                        <m:t>(</m:t>
+                        <m:t>dx(</m:t>
                       </m:r>
                       <m:r>
                         <w:rPr>
@@ -7728,23 +8579,7 @@
                           <w:sz w:val="18"/>
                           <w:szCs w:val="18"/>
                         </w:rPr>
-                        <m:t>∂Z(</m:t>
-                      </m:r>
-                      <m:r>
-                        <w:rPr>
-                          <w:rFonts w:ascii="Cambria Math" w:hAnsi="Cambria Math"/>
-                          <w:sz w:val="18"/>
-                          <w:szCs w:val="18"/>
-                        </w:rPr>
-                        <m:t>γ(u)</m:t>
-                      </m:r>
-                      <m:r>
-                        <w:rPr>
-                          <w:rFonts w:ascii="Cambria Math" w:hAnsi="Cambria Math"/>
-                          <w:sz w:val="18"/>
-                          <w:szCs w:val="18"/>
-                        </w:rPr>
-                        <m:t>)</m:t>
+                        <m:t>∂Z(γ(u))</m:t>
                       </m:r>
                     </m:num>
                     <m:den>
@@ -7784,23 +8619,7 @@
                           <w:sz w:val="18"/>
                           <w:szCs w:val="18"/>
                         </w:rPr>
-                        <m:t>∂Z(</m:t>
-                      </m:r>
-                      <m:r>
-                        <w:rPr>
-                          <w:rFonts w:ascii="Cambria Math" w:hAnsi="Cambria Math"/>
-                          <w:sz w:val="18"/>
-                          <w:szCs w:val="18"/>
-                        </w:rPr>
-                        <m:t>γ(u)</m:t>
-                      </m:r>
-                      <m:r>
-                        <w:rPr>
-                          <w:rFonts w:ascii="Cambria Math" w:hAnsi="Cambria Math"/>
-                          <w:sz w:val="18"/>
-                          <w:szCs w:val="18"/>
-                        </w:rPr>
-                        <m:t>)</m:t>
+                        <m:t>∂Z(γ(u))</m:t>
                       </m:r>
                     </m:num>
                     <m:den>
@@ -7872,23 +8691,7 @@
                                   <w:sz w:val="18"/>
                                   <w:szCs w:val="18"/>
                                 </w:rPr>
-                                <m:t>∂Z(</m:t>
-                              </m:r>
-                              <m:r>
-                                <w:rPr>
-                                  <w:rFonts w:ascii="Cambria Math" w:hAnsi="Cambria Math"/>
-                                  <w:sz w:val="18"/>
-                                  <w:szCs w:val="18"/>
-                                </w:rPr>
-                                <m:t>γ(u)</m:t>
-                              </m:r>
-                              <m:r>
-                                <w:rPr>
-                                  <w:rFonts w:ascii="Cambria Math" w:hAnsi="Cambria Math"/>
-                                  <w:sz w:val="18"/>
-                                  <w:szCs w:val="18"/>
-                                </w:rPr>
-                                <m:t>)</m:t>
+                                <m:t>∂Z(γ(u))</m:t>
                               </m:r>
                             </m:num>
                             <m:den>
@@ -7942,15 +8745,7 @@
                           <w:sz w:val="18"/>
                           <w:szCs w:val="18"/>
                         </w:rPr>
-                        <m:t>dy</m:t>
-                      </m:r>
-                      <m:r>
-                        <w:rPr>
-                          <w:rFonts w:ascii="Cambria Math" w:eastAsiaTheme="minorEastAsia" w:hAnsi="Cambria Math"/>
-                          <w:sz w:val="18"/>
-                          <w:szCs w:val="18"/>
-                        </w:rPr>
-                        <m:t>(</m:t>
+                        <m:t>dy(</m:t>
                       </m:r>
                       <m:r>
                         <w:rPr>
@@ -8073,23 +8868,7 @@
                           <w:sz w:val="18"/>
                           <w:szCs w:val="18"/>
                         </w:rPr>
-                        <m:t>(θ(</m:t>
-                      </m:r>
-                      <m:r>
-                        <w:rPr>
-                          <w:rFonts w:ascii="Cambria Math" w:hAnsi="Cambria Math"/>
-                          <w:sz w:val="18"/>
-                          <w:szCs w:val="18"/>
-                        </w:rPr>
-                        <m:t>γ(u)</m:t>
-                      </m:r>
-                      <m:r>
-                        <w:rPr>
-                          <w:rFonts w:ascii="Cambria Math" w:hAnsi="Cambria Math"/>
-                          <w:sz w:val="18"/>
-                          <w:szCs w:val="18"/>
-                        </w:rPr>
-                        <m:t>))]</m:t>
+                        <m:t>(θ(γ(u)))]</m:t>
                       </m:r>
                     </m:e>
                     <m:sup>
@@ -8153,13 +8932,7 @@
               <w:rPr>
                 <w:rFonts w:ascii="Cambria Math" w:hAnsi="Cambria Math"/>
               </w:rPr>
-              <m:t>∂</m:t>
-            </m:r>
-            <m:r>
-              <w:rPr>
-                <w:rFonts w:ascii="Cambria Math" w:hAnsi="Cambria Math"/>
-              </w:rPr>
-              <m:t>L</m:t>
+              <m:t>∂L</m:t>
             </m:r>
           </m:num>
           <m:den>
@@ -8167,13 +8940,7 @@
               <w:rPr>
                 <w:rFonts w:ascii="Cambria Math" w:hAnsi="Cambria Math"/>
               </w:rPr>
-              <m:t>∂</m:t>
-            </m:r>
-            <m:r>
-              <w:rPr>
-                <w:rFonts w:ascii="Cambria Math" w:hAnsi="Cambria Math"/>
-              </w:rPr>
-              <m:t>γ</m:t>
+              <m:t>∂γ</m:t>
             </m:r>
           </m:den>
         </m:f>
@@ -8205,13 +8972,7 @@
               <w:rPr>
                 <w:rFonts w:ascii="Cambria Math" w:hAnsi="Cambria Math"/>
               </w:rPr>
-              <m:t>d</m:t>
-            </m:r>
-            <m:r>
-              <w:rPr>
-                <w:rFonts w:ascii="Cambria Math" w:hAnsi="Cambria Math"/>
-              </w:rPr>
-              <m:t>u</m:t>
+              <m:t>du</m:t>
             </m:r>
           </m:den>
         </m:f>
@@ -8239,13 +9000,7 @@
                   <w:rPr>
                     <w:rFonts w:ascii="Cambria Math" w:hAnsi="Cambria Math"/>
                   </w:rPr>
-                  <m:t>∂</m:t>
-                </m:r>
-                <m:r>
-                  <w:rPr>
-                    <w:rFonts w:ascii="Cambria Math" w:hAnsi="Cambria Math"/>
-                  </w:rPr>
-                  <m:t>L</m:t>
+                  <m:t>∂L</m:t>
                 </m:r>
               </m:num>
               <m:den>
@@ -8398,13 +9153,7 @@
               <w:rPr>
                 <w:rFonts w:ascii="Cambria Math" w:hAnsi="Cambria Math"/>
               </w:rPr>
-              <m:t>∂</m:t>
-            </m:r>
-            <m:r>
-              <w:rPr>
-                <w:rFonts w:ascii="Cambria Math" w:hAnsi="Cambria Math"/>
-              </w:rPr>
-              <m:t>L</m:t>
+              <m:t>∂L</m:t>
             </m:r>
           </m:num>
           <m:den>
@@ -8470,13 +9219,7 @@
               <w:rPr>
                 <w:rFonts w:ascii="Cambria Math" w:hAnsi="Cambria Math"/>
               </w:rPr>
-              <m:t>d</m:t>
-            </m:r>
-            <m:r>
-              <w:rPr>
-                <w:rFonts w:ascii="Cambria Math" w:hAnsi="Cambria Math"/>
-              </w:rPr>
-              <m:t>u</m:t>
+              <m:t>du</m:t>
             </m:r>
           </m:den>
         </m:f>
@@ -8504,13 +9247,7 @@
                   <w:rPr>
                     <w:rFonts w:ascii="Cambria Math" w:hAnsi="Cambria Math"/>
                   </w:rPr>
-                  <m:t>∂</m:t>
-                </m:r>
-                <m:r>
-                  <w:rPr>
-                    <w:rFonts w:ascii="Cambria Math" w:hAnsi="Cambria Math"/>
-                  </w:rPr>
-                  <m:t>L</m:t>
+                  <m:t>∂L</m:t>
                 </m:r>
               </m:num>
               <m:den>
@@ -8597,14 +9334,15 @@
         <w:t>Implementing this algorithm would have ask too much time, that is why I decided to choose a heuristic method that will give a reasonable short path but not the shortest one.</w:t>
       </w:r>
     </w:p>
-    <w:p/>
     <w:p>
       <w:pPr>
         <w:pStyle w:val="Titre2"/>
       </w:pPr>
+      <w:bookmarkStart w:id="9" w:name="_Toc530414587"/>
       <w:r>
         <w:t>II-2 Knowing only local elevation map: Heuristic approach</w:t>
       </w:r>
+      <w:bookmarkEnd w:id="9"/>
     </w:p>
     <w:p>
       <w:r>
@@ -8937,17 +9675,49 @@
       <w:r>
         <w:t>And minimize it to choose the right direction</w:t>
       </w:r>
+      <w:r>
+        <w:t>.</w:t>
+      </w:r>
+    </w:p>
+    <w:p>
+      <w:pPr>
+        <w:rPr>
+          <w:u w:val="single"/>
+        </w:rPr>
+      </w:pPr>
+      <w:r>
+        <w:rPr>
+          <w:u w:val="single"/>
+        </w:rPr>
+        <w:t>Implementation hints:</w:t>
+      </w:r>
+    </w:p>
+    <w:p>
+      <w:r>
+        <w:t>-I decided to use an 8-Neighborhood connectivity, meaning that the directions the car can take is a discrete set. It results that sometimes the car seems to not go along the shortest path because the correct direction would be somewhere between two discrete direction set</w:t>
+      </w:r>
+    </w:p>
+    <w:p>
+      <w:r>
+        <w:t>- When the vehicle encounters a water area, it follows the water area banks. I could have implemented</w:t>
+      </w:r>
+      <w:r>
+        <w:t xml:space="preserve"> an optimization step to avoid the strict following of the water area and take the shortest path. But this would have broken the local-knowledge paradigm and I was lacking of time.</w:t>
+      </w:r>
     </w:p>
     <w:p>
       <w:pPr>
         <w:pStyle w:val="Titre2"/>
       </w:pPr>
-      <w:r>
+      <w:bookmarkStart w:id="10" w:name="_Toc530414588"/>
+      <w:r>
+        <w:lastRenderedPageBreak/>
         <w:t>II-3 Knowing the full elevation map: Heuristic approach</w:t>
       </w:r>
       <w:r>
         <w:t xml:space="preserve"> (the one implemented)</w:t>
       </w:r>
+      <w:bookmarkEnd w:id="10"/>
     </w:p>
     <w:p>
       <w:r>
@@ -8962,7 +9732,6 @@
     </w:p>
     <w:p>
       <w:r>
-        <w:lastRenderedPageBreak/>
         <w:t xml:space="preserve">To do that we “virtually” move the car like we </w:t>
       </w:r>
       <w:r>
@@ -8982,13 +9751,12 @@
       <w:r>
         <w:t>. Once the car is unblock, we go back in time and launch an optimization process between a certain point and the unblocking point.</w:t>
       </w:r>
-      <w:bookmarkStart w:id="0" w:name="_GoBack"/>
-      <w:bookmarkEnd w:id="0"/>
     </w:p>
     <w:p>
       <w:pPr>
         <w:pStyle w:val="Titre2"/>
       </w:pPr>
+      <w:bookmarkStart w:id="11" w:name="_Toc530414589"/>
       <w:r>
         <w:t>Additional</w:t>
       </w:r>
@@ -8998,6 +9766,7 @@
       <w:r>
         <w:t>Affine Space</w:t>
       </w:r>
+      <w:bookmarkEnd w:id="11"/>
     </w:p>
     <w:p>
       <w:pPr>
@@ -11506,7 +12275,6 @@
         <w:rPr>
           <w:u w:val="single"/>
         </w:rPr>
-        <w:lastRenderedPageBreak/>
         <w:t>Euclidean affine space:</w:t>
       </w:r>
       <w:r>
@@ -12848,19 +13616,31 @@
         </w:rPr>
         <w:t xml:space="preserve">When a reference frame change is </w:t>
       </w:r>
+      <w:r>
+        <w:rPr>
+          <w:rFonts w:eastAsiaTheme="minorEastAsia"/>
+        </w:rPr>
+        <w:t>proceeded</w:t>
+      </w:r>
+      <w:r>
+        <w:rPr>
+          <w:rFonts w:eastAsiaTheme="minorEastAsia"/>
+        </w:rPr>
+        <w:t xml:space="preserve"> from </w:t>
+      </w:r>
       <w:proofErr w:type="gramStart"/>
       <w:r>
         <w:rPr>
           <w:rFonts w:eastAsiaTheme="minorEastAsia"/>
         </w:rPr>
-        <w:t>proceed</w:t>
+        <w:t>a</w:t>
       </w:r>
       <w:proofErr w:type="gramEnd"/>
       <w:r>
         <w:rPr>
           <w:rFonts w:eastAsiaTheme="minorEastAsia"/>
         </w:rPr>
-        <w:t xml:space="preserve"> from a orthonormal basis </w:t>
+        <w:t xml:space="preserve"> orthonormal basis </w:t>
       </w:r>
       <m:oMath>
         <m:sSub>
@@ -13888,6 +14668,70 @@
       <w:contextualSpacing/>
     </w:pPr>
   </w:style>
+  <w:style w:type="paragraph" w:styleId="En-ttedetabledesmatires">
+    <w:name w:val="TOC Heading"/>
+    <w:basedOn w:val="Titre1"/>
+    <w:next w:val="Normal"/>
+    <w:uiPriority w:val="39"/>
+    <w:unhideWhenUsed/>
+    <w:qFormat/>
+    <w:rsid w:val="00F041E4"/>
+    <w:pPr>
+      <w:outlineLvl w:val="9"/>
+    </w:pPr>
+    <w:rPr>
+      <w:lang w:val="fr-FR" w:eastAsia="fr-FR"/>
+    </w:rPr>
+  </w:style>
+  <w:style w:type="paragraph" w:styleId="TM1">
+    <w:name w:val="toc 1"/>
+    <w:basedOn w:val="Normal"/>
+    <w:next w:val="Normal"/>
+    <w:autoRedefine/>
+    <w:uiPriority w:val="39"/>
+    <w:unhideWhenUsed/>
+    <w:rsid w:val="00F041E4"/>
+    <w:pPr>
+      <w:spacing w:after="100"/>
+    </w:pPr>
+  </w:style>
+  <w:style w:type="paragraph" w:styleId="TM2">
+    <w:name w:val="toc 2"/>
+    <w:basedOn w:val="Normal"/>
+    <w:next w:val="Normal"/>
+    <w:autoRedefine/>
+    <w:uiPriority w:val="39"/>
+    <w:unhideWhenUsed/>
+    <w:rsid w:val="00F041E4"/>
+    <w:pPr>
+      <w:spacing w:after="100"/>
+      <w:ind w:left="220"/>
+    </w:pPr>
+  </w:style>
+  <w:style w:type="paragraph" w:styleId="TM3">
+    <w:name w:val="toc 3"/>
+    <w:basedOn w:val="Normal"/>
+    <w:next w:val="Normal"/>
+    <w:autoRedefine/>
+    <w:uiPriority w:val="39"/>
+    <w:unhideWhenUsed/>
+    <w:rsid w:val="00F041E4"/>
+    <w:pPr>
+      <w:spacing w:after="100"/>
+      <w:ind w:left="440"/>
+    </w:pPr>
+  </w:style>
+  <w:style w:type="character" w:styleId="Lienhypertexte">
+    <w:name w:val="Hyperlink"/>
+    <w:basedOn w:val="Policepardfaut"/>
+    <w:uiPriority w:val="99"/>
+    <w:unhideWhenUsed/>
+    <w:rsid w:val="00F041E4"/>
+    <w:rPr>
+      <w:color w:val="0563C1" w:themeColor="hyperlink"/>
+      <w:u w:val="single"/>
+    </w:rPr>
+  </w:style>
 </w:styles>
 </file>
 
@@ -14184,4 +15028,16 @@
     </a:ext>
   </a:extLst>
 </a:theme>
+</file>
+
+<file path=customXml/item1.xml><?xml version="1.0" encoding="utf-8"?>
+<b:Sources xmlns:b="http://schemas.openxmlformats.org/officeDocument/2006/bibliography" xmlns="http://schemas.openxmlformats.org/officeDocument/2006/bibliography" SelectedStyle="\APASixthEditionOfficeOnline.xsl" StyleName="APA" Version="6"/>
+</file>
+
+<file path=customXml/itemProps1.xml><?xml version="1.0" encoding="utf-8"?>
+<ds:datastoreItem xmlns:ds="http://schemas.openxmlformats.org/officeDocument/2006/customXml" ds:itemID="{99B6C359-10DA-4161-A466-57946DA78223}">
+  <ds:schemaRefs>
+    <ds:schemaRef ds:uri="http://schemas.openxmlformats.org/officeDocument/2006/bibliography"/>
+  </ds:schemaRefs>
+</ds:datastoreItem>
 </file>
</xml_diff>